<commit_message>
implemented initial versioned download
</commit_message>
<xml_diff>
--- a/client/public/examTemplate.docx
+++ b/client/public/examTemplate.docx
@@ -394,6 +394,7 @@
       <w:pPr>
         <w:rPr>
           <w:rFonts w:ascii="Times New Roman" w:hAnsi="Times New Roman" w:cs="Times New Roman"/>
+          <w:highlight w:val="green"/>
         </w:rPr>
       </w:pPr>
       <w:r>
@@ -419,6 +420,28 @@
         </w:rPr>
         <w:t>}</w:t>
       </w:r>
+    </w:p>
+    <w:p>
+      <w:pPr>
+        <w:rPr>
+          <w:rFonts w:ascii="Times New Roman" w:hAnsi="Times New Roman" w:cs="Times New Roman"/>
+          <w:highlight w:val="green"/>
+        </w:rPr>
+      </w:pPr>
+      <w:r>
+        <w:rPr>
+          <w:rFonts w:ascii="Times New Roman" w:hAnsi="Times New Roman" w:cs="Times New Roman"/>
+          <w:highlight w:val="green"/>
+        </w:rPr>
+        <w:br w:type="page"/>
+      </w:r>
+    </w:p>
+    <w:p>
+      <w:pPr>
+        <w:rPr>
+          <w:rFonts w:ascii="Times New Roman" w:hAnsi="Times New Roman" w:cs="Times New Roman"/>
+        </w:rPr>
+      </w:pPr>
     </w:p>
     <w:sectPr>
       <w:pgSz w:w="11906" w:h="16838"/>

</xml_diff>

<commit_message>
fixed image not being processed inside question in section
</commit_message>
<xml_diff>
--- a/client/public/examTemplate.docx
+++ b/client/public/examTemplate.docx
@@ -135,6 +135,17 @@
       <w:pPr>
         <w:keepNext/>
         <w:keepLines/>
+        <w:rPr>
+          <w:rFonts w:ascii="Times New Roman" w:hAnsi="Times New Roman" w:cs="Times New Roman"/>
+          <w:sz w:val="24"/>
+          <w:szCs w:val="24"/>
+        </w:rPr>
+      </w:pPr>
+    </w:p>
+    <w:p>
+      <w:pPr>
+        <w:keepNext/>
+        <w:keepLines/>
         <w:spacing w:after="0"/>
         <w:ind w:left="113"/>
         <w:rPr>
@@ -308,6 +319,17 @@
         </w:rPr>
         <w:t>}</w:t>
       </w:r>
+    </w:p>
+    <w:p>
+      <w:pPr>
+        <w:keepNext/>
+        <w:keepLines/>
+        <w:rPr>
+          <w:rFonts w:ascii="Times New Roman" w:hAnsi="Times New Roman" w:cs="Times New Roman"/>
+          <w:sz w:val="24"/>
+          <w:szCs w:val="24"/>
+        </w:rPr>
+      </w:pPr>
     </w:p>
     <w:p>
       <w:pPr>

</xml_diff>

<commit_message>
locked template spacing with tables
</commit_message>
<xml_diff>
--- a/client/public/examTemplate.docx
+++ b/client/public/examTemplate.docx
@@ -18,8 +18,8 @@
     </w:p>
     <w:p>
       <w:pPr>
-        <w:keepNext/>
         <w:keepLines/>
+        <w:spacing w:before="120" w:after="240"/>
         <w:rPr>
           <w:rFonts w:ascii="Times New Roman" w:hAnsi="Times New Roman" w:cs="Times New Roman"/>
           <w:sz w:val="24"/>
@@ -52,149 +52,187 @@
         <w:t>{#questions}</w:t>
       </w:r>
     </w:p>
-    <w:p>
-      <w:pPr>
-        <w:keepNext/>
-        <w:keepLines/>
-        <w:spacing w:before="240" w:after="0"/>
-        <w:rPr>
-          <w:rFonts w:ascii="Times New Roman" w:hAnsi="Times New Roman" w:cs="Times New Roman"/>
-          <w:b/>
-          <w:bCs/>
-          <w:sz w:val="24"/>
-          <w:szCs w:val="24"/>
-        </w:rPr>
-      </w:pPr>
-      <w:r>
-        <w:rPr>
-          <w:rFonts w:ascii="Times New Roman" w:hAnsi="Times New Roman" w:cs="Times New Roman"/>
-          <w:b/>
-          <w:bCs/>
-          <w:sz w:val="24"/>
-          <w:szCs w:val="24"/>
-        </w:rPr>
-        <w:t>Question {questionNumber}</w:t>
-      </w:r>
-    </w:p>
-    <w:p>
-      <w:pPr>
-        <w:keepNext/>
-        <w:keepLines/>
-        <w:rPr>
-          <w:rFonts w:ascii="Times New Roman" w:hAnsi="Times New Roman" w:cs="Times New Roman"/>
-          <w:sz w:val="24"/>
-          <w:szCs w:val="24"/>
-        </w:rPr>
-      </w:pPr>
-      <w:r>
-        <w:rPr>
-          <w:rFonts w:ascii="Times New Roman" w:hAnsi="Times New Roman" w:cs="Times New Roman"/>
-          <w:sz w:val="24"/>
-          <w:szCs w:val="24"/>
-        </w:rPr>
-        <w:t>{</w:t>
-      </w:r>
-      <w:proofErr w:type="spellStart"/>
-      <w:r>
-        <w:rPr>
-          <w:rFonts w:ascii="Times New Roman" w:hAnsi="Times New Roman" w:cs="Times New Roman"/>
-          <w:sz w:val="24"/>
-          <w:szCs w:val="24"/>
-        </w:rPr>
-        <w:t>markText</w:t>
-      </w:r>
-      <w:proofErr w:type="spellEnd"/>
-      <w:r>
-        <w:rPr>
-          <w:rFonts w:ascii="Times New Roman" w:hAnsi="Times New Roman" w:cs="Times New Roman"/>
-          <w:sz w:val="24"/>
-          <w:szCs w:val="24"/>
-        </w:rPr>
-        <w:t>} {</w:t>
-      </w:r>
-      <w:proofErr w:type="spellStart"/>
-      <w:r>
-        <w:rPr>
-          <w:rFonts w:ascii="Times New Roman" w:hAnsi="Times New Roman" w:cs="Times New Roman"/>
-          <w:sz w:val="24"/>
-          <w:szCs w:val="24"/>
-        </w:rPr>
-        <w:t>questionText</w:t>
-      </w:r>
-      <w:proofErr w:type="spellEnd"/>
-      <w:r>
-        <w:rPr>
-          <w:rFonts w:ascii="Times New Roman" w:hAnsi="Times New Roman" w:cs="Times New Roman"/>
-          <w:sz w:val="24"/>
-          <w:szCs w:val="24"/>
-        </w:rPr>
-        <w:t>}</w:t>
-      </w:r>
-    </w:p>
-    <w:p>
-      <w:pPr>
-        <w:keepNext/>
-        <w:keepLines/>
-        <w:rPr>
-          <w:rFonts w:ascii="Times New Roman" w:hAnsi="Times New Roman" w:cs="Times New Roman"/>
-          <w:sz w:val="24"/>
-          <w:szCs w:val="24"/>
-        </w:rPr>
-      </w:pPr>
-    </w:p>
-    <w:p>
-      <w:pPr>
-        <w:keepNext/>
-        <w:keepLines/>
-        <w:spacing w:after="0"/>
-        <w:ind w:left="113"/>
-        <w:rPr>
-          <w:rFonts w:ascii="Times New Roman" w:hAnsi="Times New Roman" w:cs="Times New Roman"/>
-        </w:rPr>
-      </w:pPr>
-      <w:r>
-        <w:rPr>
-          <w:rFonts w:ascii="Times New Roman" w:hAnsi="Times New Roman" w:cs="Times New Roman"/>
-          <w:highlight w:val="green"/>
-        </w:rPr>
-        <w:t>{#answers}</w:t>
-      </w:r>
-    </w:p>
-    <w:p>
-      <w:pPr>
-        <w:keepNext/>
-        <w:keepLines/>
-        <w:spacing w:after="0"/>
-        <w:ind w:left="425"/>
-        <w:rPr>
-          <w:rFonts w:ascii="Times New Roman" w:hAnsi="Times New Roman" w:cs="Times New Roman"/>
-          <w:sz w:val="24"/>
-          <w:szCs w:val="24"/>
-        </w:rPr>
-      </w:pPr>
-      <w:r>
-        <w:rPr>
-          <w:rFonts w:ascii="Times New Roman" w:hAnsi="Times New Roman" w:cs="Times New Roman"/>
-          <w:sz w:val="24"/>
-          <w:szCs w:val="24"/>
-        </w:rPr>
-        <w:t>({label}) {text}</w:t>
-      </w:r>
-    </w:p>
-    <w:p>
-      <w:pPr>
-        <w:rPr>
-          <w:rFonts w:ascii="Times New Roman" w:hAnsi="Times New Roman" w:cs="Times New Roman"/>
-        </w:rPr>
-      </w:pPr>
-      <w:r>
-        <w:rPr>
-          <w:rFonts w:ascii="Times New Roman" w:hAnsi="Times New Roman" w:cs="Times New Roman"/>
-          <w:highlight w:val="green"/>
-        </w:rPr>
-        <w:t>{/answers}</w:t>
-      </w:r>
-    </w:p>
+    <w:tbl>
+      <w:tblPr>
+        <w:tblStyle w:val="TableGrid"/>
+        <w:tblW w:w="0" w:type="auto"/>
+        <w:tblBorders>
+          <w:top w:val="none" w:sz="0" w:space="0" w:color="auto"/>
+          <w:left w:val="none" w:sz="0" w:space="0" w:color="auto"/>
+          <w:bottom w:val="none" w:sz="0" w:space="0" w:color="auto"/>
+          <w:right w:val="none" w:sz="0" w:space="0" w:color="auto"/>
+          <w:insideH w:val="none" w:sz="0" w:space="0" w:color="auto"/>
+          <w:insideV w:val="none" w:sz="0" w:space="0" w:color="auto"/>
+        </w:tblBorders>
+        <w:tblCellMar>
+          <w:left w:w="0" w:type="dxa"/>
+          <w:right w:w="0" w:type="dxa"/>
+        </w:tblCellMar>
+        <w:tblLook w:val="04A0" w:firstRow="1" w:lastRow="0" w:firstColumn="1" w:lastColumn="0" w:noHBand="0" w:noVBand="1"/>
+      </w:tblPr>
+      <w:tblGrid>
+        <w:gridCol w:w="9016"/>
+      </w:tblGrid>
+      <w:tr>
+        <w:trPr>
+          <w:cantSplit/>
+        </w:trPr>
+        <w:tc>
+          <w:tcPr>
+            <w:tcW w:w="9016" w:type="dxa"/>
+          </w:tcPr>
+          <w:p>
+            <w:pPr>
+              <w:keepLines/>
+              <w:rPr>
+                <w:rFonts w:ascii="Times New Roman" w:hAnsi="Times New Roman" w:cs="Times New Roman"/>
+                <w:b/>
+                <w:bCs/>
+                <w:sz w:val="24"/>
+                <w:szCs w:val="24"/>
+              </w:rPr>
+            </w:pPr>
+            <w:r>
+              <w:rPr>
+                <w:rFonts w:ascii="Times New Roman" w:hAnsi="Times New Roman" w:cs="Times New Roman"/>
+                <w:b/>
+                <w:bCs/>
+                <w:sz w:val="24"/>
+                <w:szCs w:val="24"/>
+              </w:rPr>
+              <w:t>Question {questionNumber}</w:t>
+            </w:r>
+          </w:p>
+          <w:p>
+            <w:pPr>
+              <w:keepLines/>
+              <w:rPr>
+                <w:rFonts w:ascii="Times New Roman" w:hAnsi="Times New Roman" w:cs="Times New Roman"/>
+                <w:sz w:val="24"/>
+                <w:szCs w:val="24"/>
+              </w:rPr>
+            </w:pPr>
+            <w:r>
+              <w:rPr>
+                <w:rFonts w:ascii="Times New Roman" w:hAnsi="Times New Roman" w:cs="Times New Roman"/>
+                <w:sz w:val="24"/>
+                <w:szCs w:val="24"/>
+              </w:rPr>
+              <w:t>{</w:t>
+            </w:r>
+            <w:proofErr w:type="spellStart"/>
+            <w:r>
+              <w:rPr>
+                <w:rFonts w:ascii="Times New Roman" w:hAnsi="Times New Roman" w:cs="Times New Roman"/>
+                <w:sz w:val="24"/>
+                <w:szCs w:val="24"/>
+              </w:rPr>
+              <w:t>markText</w:t>
+            </w:r>
+            <w:proofErr w:type="spellEnd"/>
+            <w:r>
+              <w:rPr>
+                <w:rFonts w:ascii="Times New Roman" w:hAnsi="Times New Roman" w:cs="Times New Roman"/>
+                <w:sz w:val="24"/>
+                <w:szCs w:val="24"/>
+              </w:rPr>
+              <w:t>} {</w:t>
+            </w:r>
+            <w:proofErr w:type="spellStart"/>
+            <w:r>
+              <w:rPr>
+                <w:rFonts w:ascii="Times New Roman" w:hAnsi="Times New Roman" w:cs="Times New Roman"/>
+                <w:sz w:val="24"/>
+                <w:szCs w:val="24"/>
+              </w:rPr>
+              <w:t>questionText</w:t>
+            </w:r>
+            <w:proofErr w:type="spellEnd"/>
+            <w:r>
+              <w:rPr>
+                <w:rFonts w:ascii="Times New Roman" w:hAnsi="Times New Roman" w:cs="Times New Roman"/>
+                <w:sz w:val="24"/>
+                <w:szCs w:val="24"/>
+              </w:rPr>
+              <w:t>}</w:t>
+            </w:r>
+          </w:p>
+          <w:p>
+            <w:pPr>
+              <w:keepLines/>
+              <w:rPr>
+                <w:rFonts w:ascii="Times New Roman" w:hAnsi="Times New Roman" w:cs="Times New Roman"/>
+                <w:sz w:val="24"/>
+                <w:szCs w:val="24"/>
+              </w:rPr>
+            </w:pPr>
+          </w:p>
+          <w:p>
+            <w:pPr>
+              <w:keepLines/>
+              <w:ind w:left="113"/>
+              <w:rPr>
+                <w:rFonts w:ascii="Times New Roman" w:hAnsi="Times New Roman" w:cs="Times New Roman"/>
+              </w:rPr>
+            </w:pPr>
+            <w:r>
+              <w:rPr>
+                <w:rFonts w:ascii="Times New Roman" w:hAnsi="Times New Roman" w:cs="Times New Roman"/>
+                <w:highlight w:val="green"/>
+              </w:rPr>
+              <w:t>{#answers}</w:t>
+            </w:r>
+          </w:p>
+          <w:p>
+            <w:pPr>
+              <w:keepLines/>
+              <w:ind w:left="425"/>
+              <w:rPr>
+                <w:rFonts w:ascii="Times New Roman" w:hAnsi="Times New Roman" w:cs="Times New Roman"/>
+                <w:sz w:val="24"/>
+                <w:szCs w:val="24"/>
+              </w:rPr>
+            </w:pPr>
+            <w:r>
+              <w:rPr>
+                <w:rFonts w:ascii="Times New Roman" w:hAnsi="Times New Roman" w:cs="Times New Roman"/>
+                <w:sz w:val="24"/>
+                <w:szCs w:val="24"/>
+              </w:rPr>
+              <w:t>({label}) {text}</w:t>
+            </w:r>
+          </w:p>
+          <w:p>
+            <w:pPr>
+              <w:keepLines/>
+              <w:rPr>
+                <w:rFonts w:ascii="Times New Roman" w:hAnsi="Times New Roman" w:cs="Times New Roman"/>
+              </w:rPr>
+            </w:pPr>
+            <w:r>
+              <w:rPr>
+                <w:rFonts w:ascii="Times New Roman" w:hAnsi="Times New Roman" w:cs="Times New Roman"/>
+                <w:highlight w:val="green"/>
+              </w:rPr>
+              <w:t>{/answers}</w:t>
+            </w:r>
+          </w:p>
+          <w:p>
+            <w:pPr>
+              <w:keepNext/>
+              <w:keepLines/>
+              <w:rPr>
+                <w:rFonts w:ascii="Times New Roman" w:hAnsi="Times New Roman" w:cs="Times New Roman"/>
+                <w:b/>
+                <w:bCs/>
+                <w:sz w:val="24"/>
+                <w:szCs w:val="24"/>
+              </w:rPr>
+            </w:pPr>
+          </w:p>
+        </w:tc>
+      </w:tr>
+    </w:tbl>
     <w:p>
       <w:pPr>
         <w:rPr>
@@ -241,147 +279,187 @@
         <w:t>}{#isQuestion}</w:t>
       </w:r>
     </w:p>
-    <w:p>
-      <w:pPr>
-        <w:keepNext/>
-        <w:keepLines/>
-        <w:spacing w:before="240" w:after="0"/>
-        <w:rPr>
-          <w:rFonts w:ascii="Times New Roman" w:hAnsi="Times New Roman" w:cs="Times New Roman"/>
-          <w:b/>
-          <w:bCs/>
-          <w:sz w:val="24"/>
-          <w:szCs w:val="24"/>
-        </w:rPr>
-      </w:pPr>
-      <w:r>
-        <w:rPr>
-          <w:rFonts w:ascii="Times New Roman" w:hAnsi="Times New Roman" w:cs="Times New Roman"/>
-          <w:b/>
-          <w:bCs/>
-          <w:sz w:val="24"/>
-          <w:szCs w:val="24"/>
-        </w:rPr>
-        <w:t>Question {questionNumber}</w:t>
-      </w:r>
-    </w:p>
-    <w:p>
-      <w:pPr>
-        <w:keepNext/>
-        <w:keepLines/>
-        <w:rPr>
-          <w:rFonts w:ascii="Times New Roman" w:hAnsi="Times New Roman" w:cs="Times New Roman"/>
-          <w:sz w:val="24"/>
-          <w:szCs w:val="24"/>
-        </w:rPr>
-      </w:pPr>
-      <w:r>
-        <w:rPr>
-          <w:rFonts w:ascii="Times New Roman" w:hAnsi="Times New Roman" w:cs="Times New Roman"/>
-          <w:sz w:val="24"/>
-          <w:szCs w:val="24"/>
-        </w:rPr>
-        <w:t>{</w:t>
-      </w:r>
-      <w:proofErr w:type="spellStart"/>
-      <w:r>
-        <w:rPr>
-          <w:rFonts w:ascii="Times New Roman" w:hAnsi="Times New Roman" w:cs="Times New Roman"/>
-          <w:sz w:val="24"/>
-          <w:szCs w:val="24"/>
-        </w:rPr>
-        <w:t>markText</w:t>
-      </w:r>
-      <w:proofErr w:type="spellEnd"/>
-      <w:r>
-        <w:rPr>
-          <w:rFonts w:ascii="Times New Roman" w:hAnsi="Times New Roman" w:cs="Times New Roman"/>
-          <w:sz w:val="24"/>
-          <w:szCs w:val="24"/>
-        </w:rPr>
-        <w:t>} {</w:t>
-      </w:r>
-      <w:proofErr w:type="spellStart"/>
-      <w:r>
-        <w:rPr>
-          <w:rFonts w:ascii="Times New Roman" w:hAnsi="Times New Roman" w:cs="Times New Roman"/>
-          <w:sz w:val="24"/>
-          <w:szCs w:val="24"/>
-        </w:rPr>
-        <w:t>questionText</w:t>
-      </w:r>
-      <w:proofErr w:type="spellEnd"/>
-      <w:r>
-        <w:rPr>
-          <w:rFonts w:ascii="Times New Roman" w:hAnsi="Times New Roman" w:cs="Times New Roman"/>
-          <w:sz w:val="24"/>
-          <w:szCs w:val="24"/>
-        </w:rPr>
-        <w:t>}</w:t>
-      </w:r>
-    </w:p>
-    <w:p>
-      <w:pPr>
-        <w:keepNext/>
-        <w:keepLines/>
-        <w:rPr>
-          <w:rFonts w:ascii="Times New Roman" w:hAnsi="Times New Roman" w:cs="Times New Roman"/>
-          <w:sz w:val="24"/>
-          <w:szCs w:val="24"/>
-        </w:rPr>
-      </w:pPr>
-    </w:p>
-    <w:p>
-      <w:pPr>
-        <w:spacing w:after="0"/>
-        <w:ind w:left="113"/>
-        <w:rPr>
-          <w:rFonts w:ascii="Times New Roman" w:hAnsi="Times New Roman" w:cs="Times New Roman"/>
-        </w:rPr>
-      </w:pPr>
-      <w:r>
-        <w:rPr>
-          <w:rFonts w:ascii="Times New Roman" w:hAnsi="Times New Roman" w:cs="Times New Roman"/>
-          <w:highlight w:val="green"/>
-        </w:rPr>
-        <w:t>{#answers}</w:t>
-      </w:r>
-    </w:p>
-    <w:p>
-      <w:pPr>
-        <w:keepNext/>
-        <w:keepLines/>
-        <w:spacing w:after="0"/>
-        <w:ind w:left="425"/>
-        <w:rPr>
-          <w:rFonts w:ascii="Times New Roman" w:hAnsi="Times New Roman" w:cs="Times New Roman"/>
-          <w:sz w:val="24"/>
-          <w:szCs w:val="24"/>
-        </w:rPr>
-      </w:pPr>
-      <w:r>
-        <w:rPr>
-          <w:rFonts w:ascii="Times New Roman" w:hAnsi="Times New Roman" w:cs="Times New Roman"/>
-          <w:sz w:val="24"/>
-          <w:szCs w:val="24"/>
-        </w:rPr>
-        <w:t>({label}) {text}</w:t>
-      </w:r>
-    </w:p>
-    <w:p>
-      <w:pPr>
-        <w:rPr>
-          <w:rFonts w:ascii="Times New Roman" w:hAnsi="Times New Roman" w:cs="Times New Roman"/>
-        </w:rPr>
-      </w:pPr>
-      <w:r>
-        <w:rPr>
-          <w:rFonts w:ascii="Times New Roman" w:hAnsi="Times New Roman" w:cs="Times New Roman"/>
-          <w:highlight w:val="green"/>
-        </w:rPr>
-        <w:t>{/answers}</w:t>
-      </w:r>
-    </w:p>
+    <w:tbl>
+      <w:tblPr>
+        <w:tblStyle w:val="TableGrid"/>
+        <w:tblW w:w="0" w:type="auto"/>
+        <w:tblBorders>
+          <w:top w:val="none" w:sz="0" w:space="0" w:color="auto"/>
+          <w:left w:val="none" w:sz="0" w:space="0" w:color="auto"/>
+          <w:bottom w:val="none" w:sz="0" w:space="0" w:color="auto"/>
+          <w:right w:val="none" w:sz="0" w:space="0" w:color="auto"/>
+          <w:insideH w:val="none" w:sz="0" w:space="0" w:color="auto"/>
+          <w:insideV w:val="none" w:sz="0" w:space="0" w:color="auto"/>
+        </w:tblBorders>
+        <w:tblCellMar>
+          <w:left w:w="0" w:type="dxa"/>
+          <w:right w:w="0" w:type="dxa"/>
+        </w:tblCellMar>
+        <w:tblLook w:val="04A0" w:firstRow="1" w:lastRow="0" w:firstColumn="1" w:lastColumn="0" w:noHBand="0" w:noVBand="1"/>
+      </w:tblPr>
+      <w:tblGrid>
+        <w:gridCol w:w="9016"/>
+      </w:tblGrid>
+      <w:tr>
+        <w:trPr>
+          <w:cantSplit/>
+        </w:trPr>
+        <w:tc>
+          <w:tcPr>
+            <w:tcW w:w="9016" w:type="dxa"/>
+          </w:tcPr>
+          <w:p>
+            <w:pPr>
+              <w:keepLines/>
+              <w:rPr>
+                <w:rFonts w:ascii="Times New Roman" w:hAnsi="Times New Roman" w:cs="Times New Roman"/>
+                <w:b/>
+                <w:bCs/>
+                <w:sz w:val="24"/>
+                <w:szCs w:val="24"/>
+              </w:rPr>
+            </w:pPr>
+            <w:r>
+              <w:rPr>
+                <w:rFonts w:ascii="Times New Roman" w:hAnsi="Times New Roman" w:cs="Times New Roman"/>
+                <w:b/>
+                <w:bCs/>
+                <w:sz w:val="24"/>
+                <w:szCs w:val="24"/>
+              </w:rPr>
+              <w:t>Question {questionNumber}</w:t>
+            </w:r>
+          </w:p>
+          <w:p>
+            <w:pPr>
+              <w:keepLines/>
+              <w:rPr>
+                <w:rFonts w:ascii="Times New Roman" w:hAnsi="Times New Roman" w:cs="Times New Roman"/>
+                <w:sz w:val="24"/>
+                <w:szCs w:val="24"/>
+              </w:rPr>
+            </w:pPr>
+            <w:r>
+              <w:rPr>
+                <w:rFonts w:ascii="Times New Roman" w:hAnsi="Times New Roman" w:cs="Times New Roman"/>
+                <w:sz w:val="24"/>
+                <w:szCs w:val="24"/>
+              </w:rPr>
+              <w:t>{</w:t>
+            </w:r>
+            <w:proofErr w:type="spellStart"/>
+            <w:r>
+              <w:rPr>
+                <w:rFonts w:ascii="Times New Roman" w:hAnsi="Times New Roman" w:cs="Times New Roman"/>
+                <w:sz w:val="24"/>
+                <w:szCs w:val="24"/>
+              </w:rPr>
+              <w:t>markText</w:t>
+            </w:r>
+            <w:proofErr w:type="spellEnd"/>
+            <w:r>
+              <w:rPr>
+                <w:rFonts w:ascii="Times New Roman" w:hAnsi="Times New Roman" w:cs="Times New Roman"/>
+                <w:sz w:val="24"/>
+                <w:szCs w:val="24"/>
+              </w:rPr>
+              <w:t>} {</w:t>
+            </w:r>
+            <w:proofErr w:type="spellStart"/>
+            <w:r>
+              <w:rPr>
+                <w:rFonts w:ascii="Times New Roman" w:hAnsi="Times New Roman" w:cs="Times New Roman"/>
+                <w:sz w:val="24"/>
+                <w:szCs w:val="24"/>
+              </w:rPr>
+              <w:t>questionText</w:t>
+            </w:r>
+            <w:proofErr w:type="spellEnd"/>
+            <w:r>
+              <w:rPr>
+                <w:rFonts w:ascii="Times New Roman" w:hAnsi="Times New Roman" w:cs="Times New Roman"/>
+                <w:sz w:val="24"/>
+                <w:szCs w:val="24"/>
+              </w:rPr>
+              <w:t>}</w:t>
+            </w:r>
+          </w:p>
+          <w:p>
+            <w:pPr>
+              <w:keepLines/>
+              <w:rPr>
+                <w:rFonts w:ascii="Times New Roman" w:hAnsi="Times New Roman" w:cs="Times New Roman"/>
+                <w:sz w:val="24"/>
+                <w:szCs w:val="24"/>
+              </w:rPr>
+            </w:pPr>
+          </w:p>
+          <w:p>
+            <w:pPr>
+              <w:keepLines/>
+              <w:ind w:left="113"/>
+              <w:rPr>
+                <w:rFonts w:ascii="Times New Roman" w:hAnsi="Times New Roman" w:cs="Times New Roman"/>
+              </w:rPr>
+            </w:pPr>
+            <w:r>
+              <w:rPr>
+                <w:rFonts w:ascii="Times New Roman" w:hAnsi="Times New Roman" w:cs="Times New Roman"/>
+                <w:highlight w:val="green"/>
+              </w:rPr>
+              <w:t>{#answers}</w:t>
+            </w:r>
+          </w:p>
+          <w:p>
+            <w:pPr>
+              <w:keepLines/>
+              <w:ind w:left="425"/>
+              <w:rPr>
+                <w:rFonts w:ascii="Times New Roman" w:hAnsi="Times New Roman" w:cs="Times New Roman"/>
+                <w:sz w:val="24"/>
+                <w:szCs w:val="24"/>
+              </w:rPr>
+            </w:pPr>
+            <w:r>
+              <w:rPr>
+                <w:rFonts w:ascii="Times New Roman" w:hAnsi="Times New Roman" w:cs="Times New Roman"/>
+                <w:sz w:val="24"/>
+                <w:szCs w:val="24"/>
+              </w:rPr>
+              <w:t>({label}) {text}</w:t>
+            </w:r>
+          </w:p>
+          <w:p>
+            <w:pPr>
+              <w:keepLines/>
+              <w:rPr>
+                <w:rFonts w:ascii="Times New Roman" w:hAnsi="Times New Roman" w:cs="Times New Roman"/>
+              </w:rPr>
+            </w:pPr>
+            <w:r>
+              <w:rPr>
+                <w:rFonts w:ascii="Times New Roman" w:hAnsi="Times New Roman" w:cs="Times New Roman"/>
+                <w:highlight w:val="green"/>
+              </w:rPr>
+              <w:t>{/answers}</w:t>
+            </w:r>
+          </w:p>
+          <w:p>
+            <w:pPr>
+              <w:keepNext/>
+              <w:keepLines/>
+              <w:rPr>
+                <w:rFonts w:ascii="Times New Roman" w:hAnsi="Times New Roman" w:cs="Times New Roman"/>
+                <w:b/>
+                <w:bCs/>
+                <w:sz w:val="24"/>
+                <w:szCs w:val="24"/>
+              </w:rPr>
+            </w:pPr>
+          </w:p>
+        </w:tc>
+      </w:tr>
+    </w:tbl>
     <w:p>
       <w:pPr>
         <w:rPr>
@@ -1486,6 +1564,25 @@
     <w:uiPriority w:val="99"/>
     <w:rsid w:val="00E604EB"/>
   </w:style>
+  <w:style w:type="table" w:styleId="TableGrid">
+    <w:name w:val="Table Grid"/>
+    <w:basedOn w:val="TableNormal"/>
+    <w:uiPriority w:val="39"/>
+    <w:rsid w:val="0082687E"/>
+    <w:pPr>
+      <w:spacing w:after="0" w:line="240" w:lineRule="auto"/>
+    </w:pPr>
+    <w:tblPr>
+      <w:tblBorders>
+        <w:top w:val="single" w:sz="4" w:space="0" w:color="auto"/>
+        <w:left w:val="single" w:sz="4" w:space="0" w:color="auto"/>
+        <w:bottom w:val="single" w:sz="4" w:space="0" w:color="auto"/>
+        <w:right w:val="single" w:sz="4" w:space="0" w:color="auto"/>
+        <w:insideH w:val="single" w:sz="4" w:space="0" w:color="auto"/>
+        <w:insideV w:val="single" w:sz="4" w:space="0" w:color="auto"/>
+      </w:tblBorders>
+    </w:tblPr>
+  </w:style>
 </w:styles>
 </file>
 

</xml_diff>

<commit_message>
fixed template table spacing
</commit_message>
<xml_diff>
--- a/client/public/examTemplate.docx
+++ b/client/public/examTemplate.docx
@@ -57,10 +57,6 @@
         <w:tblStyle w:val="TableGrid"/>
         <w:tblW w:w="0" w:type="auto"/>
         <w:tblBorders>
-          <w:top w:val="none" w:sz="0" w:space="0" w:color="auto"/>
-          <w:left w:val="none" w:sz="0" w:space="0" w:color="auto"/>
-          <w:bottom w:val="none" w:sz="0" w:space="0" w:color="auto"/>
-          <w:right w:val="none" w:sz="0" w:space="0" w:color="auto"/>
           <w:insideH w:val="none" w:sz="0" w:space="0" w:color="auto"/>
           <w:insideV w:val="none" w:sz="0" w:space="0" w:color="auto"/>
         </w:tblBorders>
@@ -80,6 +76,12 @@
         <w:tc>
           <w:tcPr>
             <w:tcW w:w="9016" w:type="dxa"/>
+            <w:tcBorders>
+              <w:top w:val="nil"/>
+              <w:left w:val="nil"/>
+              <w:bottom w:val="nil"/>
+              <w:right w:val="nil"/>
+            </w:tcBorders>
           </w:tcPr>
           <w:p>
             <w:pPr>
@@ -235,6 +237,7 @@
     </w:tbl>
     <w:p>
       <w:pPr>
+        <w:spacing w:after="0"/>
         <w:rPr>
           <w:rFonts w:ascii="Times New Roman" w:hAnsi="Times New Roman" w:cs="Times New Roman"/>
         </w:rPr>
@@ -244,23 +247,7 @@
           <w:rFonts w:ascii="Times New Roman" w:hAnsi="Times New Roman" w:cs="Times New Roman"/>
           <w:highlight w:val="green"/>
         </w:rPr>
-        <w:t>{/questions}</w:t>
-      </w:r>
-    </w:p>
-    <w:p>
-      <w:pPr>
-        <w:keepNext/>
-        <w:keepLines/>
-        <w:rPr>
-          <w:rFonts w:ascii="Times New Roman" w:hAnsi="Times New Roman" w:cs="Times New Roman"/>
-        </w:rPr>
-      </w:pPr>
-      <w:r>
-        <w:rPr>
-          <w:rFonts w:ascii="Times New Roman" w:hAnsi="Times New Roman" w:cs="Times New Roman"/>
-          <w:highlight w:val="green"/>
-        </w:rPr>
-        <w:t>{/</w:t>
+        <w:t>{/questions}{/</w:t>
       </w:r>
       <w:proofErr w:type="spellStart"/>
       <w:r>
@@ -284,10 +271,6 @@
         <w:tblStyle w:val="TableGrid"/>
         <w:tblW w:w="0" w:type="auto"/>
         <w:tblBorders>
-          <w:top w:val="none" w:sz="0" w:space="0" w:color="auto"/>
-          <w:left w:val="none" w:sz="0" w:space="0" w:color="auto"/>
-          <w:bottom w:val="none" w:sz="0" w:space="0" w:color="auto"/>
-          <w:right w:val="none" w:sz="0" w:space="0" w:color="auto"/>
           <w:insideH w:val="none" w:sz="0" w:space="0" w:color="auto"/>
           <w:insideV w:val="none" w:sz="0" w:space="0" w:color="auto"/>
         </w:tblBorders>
@@ -307,6 +290,12 @@
         <w:tc>
           <w:tcPr>
             <w:tcW w:w="9016" w:type="dxa"/>
+            <w:tcBorders>
+              <w:top w:val="nil"/>
+              <w:left w:val="nil"/>
+              <w:bottom w:val="nil"/>
+              <w:right w:val="nil"/>
+            </w:tcBorders>
           </w:tcPr>
           <w:p>
             <w:pPr>
@@ -462,8 +451,10 @@
     </w:tbl>
     <w:p>
       <w:pPr>
+        <w:spacing w:after="0"/>
         <w:rPr>
           <w:rFonts w:ascii="Times New Roman" w:hAnsi="Times New Roman" w:cs="Times New Roman"/>
+          <w:highlight w:val="green"/>
         </w:rPr>
       </w:pPr>
       <w:r>
@@ -487,22 +478,7 @@
           <w:rFonts w:ascii="Times New Roman" w:hAnsi="Times New Roman" w:cs="Times New Roman"/>
           <w:highlight w:val="green"/>
         </w:rPr>
-        <w:t>}</w:t>
-      </w:r>
-    </w:p>
-    <w:p>
-      <w:pPr>
-        <w:rPr>
-          <w:rFonts w:ascii="Times New Roman" w:hAnsi="Times New Roman" w:cs="Times New Roman"/>
-          <w:highlight w:val="green"/>
-        </w:rPr>
-      </w:pPr>
-      <w:r>
-        <w:rPr>
-          <w:rFonts w:ascii="Times New Roman" w:hAnsi="Times New Roman" w:cs="Times New Roman"/>
-          <w:highlight w:val="green"/>
-        </w:rPr>
-        <w:t>{/</w:t>
+        <w:t>}{/</w:t>
       </w:r>
       <w:proofErr w:type="spellStart"/>
       <w:r>

</xml_diff>

<commit_message>
Updated insertion point to just ahead of first section break. Ignores page breaks. If no section break inserts exambody at end of doc.
</commit_message>
<xml_diff>
--- a/client/public/examTemplate.docx
+++ b/client/public/examTemplate.docx
@@ -2,6 +2,21 @@
 <file path=word/document.xml><?xml version="1.0" encoding="utf-8"?>
 <w:document xmlns:wpc="http://schemas.microsoft.com/office/word/2010/wordprocessingCanvas" xmlns:cx="http://schemas.microsoft.com/office/drawing/2014/chartex" xmlns:cx1="http://schemas.microsoft.com/office/drawing/2015/9/8/chartex" xmlns:cx2="http://schemas.microsoft.com/office/drawing/2015/10/21/chartex" xmlns:cx3="http://schemas.microsoft.com/office/drawing/2016/5/9/chartex" xmlns:cx4="http://schemas.microsoft.com/office/drawing/2016/5/10/chartex" xmlns:cx5="http://schemas.microsoft.com/office/drawing/2016/5/11/chartex" xmlns:cx6="http://schemas.microsoft.com/office/drawing/2016/5/12/chartex" xmlns:cx7="http://schemas.microsoft.com/office/drawing/2016/5/13/chartex" xmlns:cx8="http://schemas.microsoft.com/office/drawing/2016/5/14/chartex" xmlns:mc="http://schemas.openxmlformats.org/markup-compatibility/2006" xmlns:aink="http://schemas.microsoft.com/office/drawing/2016/ink" xmlns:am3d="http://schemas.microsoft.com/office/drawing/2017/model3d" xmlns:o="urn:schemas-microsoft-com:office:office" xmlns:oel="http://schemas.microsoft.com/office/2019/extlst" xmlns:r="http://schemas.openxmlformats.org/officeDocument/2006/relationships" xmlns:m="http://schemas.openxmlformats.org/officeDocument/2006/math" xmlns:v="urn:schemas-microsoft-com:vml" xmlns:wp14="http://schemas.microsoft.com/office/word/2010/wordprocessingDrawing" xmlns:wp="http://schemas.openxmlformats.org/drawingml/2006/wordprocessingDrawing" xmlns:w10="urn:schemas-microsoft-com:office:word" xmlns:w="http://schemas.openxmlformats.org/wordprocessingml/2006/main" xmlns:w14="http://schemas.microsoft.com/office/word/2010/wordml" xmlns:w15="http://schemas.microsoft.com/office/word/2012/wordml" xmlns:w16cex="http://schemas.microsoft.com/office/word/2018/wordml/cex" xmlns:w16cid="http://schemas.microsoft.com/office/word/2016/wordml/cid" xmlns:w16="http://schemas.microsoft.com/office/word/2018/wordml" xmlns:w16du="http://schemas.microsoft.com/office/word/2023/wordml/word16du" xmlns:w16sdtdh="http://schemas.microsoft.com/office/word/2020/wordml/sdtdatahash" xmlns:w16sdtfl="http://schemas.microsoft.com/office/word/2024/wordml/sdtformatlock" xmlns:w16se="http://schemas.microsoft.com/office/word/2015/wordml/symex" xmlns:wpg="http://schemas.microsoft.com/office/word/2010/wordprocessingGroup" xmlns:wpi="http://schemas.microsoft.com/office/word/2010/wordprocessingInk" xmlns:wne="http://schemas.microsoft.com/office/word/2006/wordml" xmlns:wps="http://schemas.microsoft.com/office/word/2010/wordprocessingShape" mc:Ignorable="w14 w15 w16se w16cid w16 w16cex w16sdtdh w16sdtfl w16du wp14">
   <w:body>
+    <w:p>
+      <w:pPr>
+        <w:rPr>
+          <w:rFonts w:ascii="Times New Roman" w:hAnsi="Times New Roman" w:cs="Times New Roman"/>
+          <w:highlight w:val="green"/>
+        </w:rPr>
+      </w:pPr>
+      <w:r>
+        <w:rPr>
+          <w:rFonts w:ascii="Times New Roman" w:hAnsi="Times New Roman" w:cs="Times New Roman"/>
+          <w:highlight w:val="green"/>
+        </w:rPr>
+        <w:br w:type="page"/>
+      </w:r>
+    </w:p>
     <w:p>
       <w:pPr>
         <w:rPr>
@@ -13,6 +28,7 @@
           <w:rFonts w:ascii="Times New Roman" w:hAnsi="Times New Roman" w:cs="Times New Roman"/>
           <w:highlight w:val="green"/>
         </w:rPr>
+        <w:lastRenderedPageBreak/>
         <w:t>{#examBody}{#isSection}</w:t>
       </w:r>
     </w:p>
@@ -495,21 +511,6 @@
           <w:highlight w:val="green"/>
         </w:rPr>
         <w:t>}</w:t>
-      </w:r>
-    </w:p>
-    <w:p>
-      <w:pPr>
-        <w:rPr>
-          <w:rFonts w:ascii="Times New Roman" w:hAnsi="Times New Roman" w:cs="Times New Roman"/>
-          <w:highlight w:val="green"/>
-        </w:rPr>
-      </w:pPr>
-      <w:r>
-        <w:rPr>
-          <w:rFonts w:ascii="Times New Roman" w:hAnsi="Times New Roman" w:cs="Times New Roman"/>
-          <w:highlight w:val="green"/>
-        </w:rPr>
-        <w:br w:type="page"/>
       </w:r>
     </w:p>
     <w:p>

</xml_diff>

<commit_message>
removed extra page break from export template
</commit_message>
<xml_diff>
--- a/client/public/examTemplate.docx
+++ b/client/public/examTemplate.docx
@@ -14,21 +14,6 @@
           <w:rFonts w:ascii="Times New Roman" w:hAnsi="Times New Roman" w:cs="Times New Roman"/>
           <w:highlight w:val="green"/>
         </w:rPr>
-        <w:br w:type="page"/>
-      </w:r>
-    </w:p>
-    <w:p>
-      <w:pPr>
-        <w:rPr>
-          <w:rFonts w:ascii="Times New Roman" w:hAnsi="Times New Roman" w:cs="Times New Roman"/>
-        </w:rPr>
-      </w:pPr>
-      <w:r>
-        <w:rPr>
-          <w:rFonts w:ascii="Times New Roman" w:hAnsi="Times New Roman" w:cs="Times New Roman"/>
-          <w:highlight w:val="green"/>
-        </w:rPr>
-        <w:lastRenderedPageBreak/>
         <w:t>{#examBody}{#isSection}</w:t>
       </w:r>
     </w:p>

</xml_diff>